<commit_message>
look over system telemetry/raw data and design equations
</commit_message>
<xml_diff>
--- a/Avionics/SubController Program.docx
+++ b/Avionics/SubController Program.docx
@@ -466,11 +466,9 @@
     <w:p/>
     <w:p/>
     <w:p>
-      <w:proofErr w:type="spellStart"/>
-      <w:r>
-        <w:t>SubController</w:t>
-      </w:r>
-      <w:proofErr w:type="spellEnd"/>
+      <w:r>
+        <w:t>Sub Controller</w:t>
+      </w:r>
       <w:r>
         <w:t xml:space="preserve"> Program</w:t>
       </w:r>
@@ -563,7 +561,7 @@
         <mc:AlternateContent>
           <mc:Choice Requires="wps">
             <w:drawing>
-              <wp:anchor distT="0" distB="0" distL="114300" distR="114300" simplePos="0" relativeHeight="251662336" behindDoc="0" locked="0" layoutInCell="1" allowOverlap="1" wp14:anchorId="70232E65" wp14:editId="4E6AF678">
+              <wp:anchor distT="0" distB="0" distL="114300" distR="114300" simplePos="0" relativeHeight="251662336" behindDoc="0" locked="0" layoutInCell="1" allowOverlap="1" wp14:anchorId="70232E65" wp14:editId="328E3696">
                 <wp:simplePos x="0" y="0"/>
                 <wp:positionH relativeFrom="column">
                   <wp:posOffset>346075</wp:posOffset>
@@ -675,7 +673,959 @@
         <mc:AlternateContent>
           <mc:Choice Requires="wps">
             <w:drawing>
-              <wp:anchor distT="0" distB="0" distL="114300" distR="114300" simplePos="0" relativeHeight="251687936" behindDoc="0" locked="0" layoutInCell="1" allowOverlap="1" wp14:anchorId="1B7349A3" wp14:editId="16B931A5">
+              <wp:anchor distT="0" distB="0" distL="114300" distR="114300" simplePos="0" relativeHeight="251697152" behindDoc="0" locked="0" layoutInCell="1" allowOverlap="1" wp14:anchorId="74E48438" wp14:editId="02639921">
+                <wp:simplePos x="0" y="0"/>
+                <wp:positionH relativeFrom="column">
+                  <wp:posOffset>3873307</wp:posOffset>
+                </wp:positionH>
+                <wp:positionV relativeFrom="paragraph">
+                  <wp:posOffset>1726648</wp:posOffset>
+                </wp:positionV>
+                <wp:extent cx="1268868" cy="326390"/>
+                <wp:effectExtent l="0" t="0" r="0" b="0"/>
+                <wp:wrapNone/>
+                <wp:docPr id="28" name="Text Box 28"/>
+                <wp:cNvGraphicFramePr/>
+                <a:graphic xmlns:a="http://schemas.openxmlformats.org/drawingml/2006/main">
+                  <a:graphicData uri="http://schemas.microsoft.com/office/word/2010/wordprocessingShape">
+                    <wps:wsp>
+                      <wps:cNvSpPr txBox="1"/>
+                      <wps:spPr>
+                        <a:xfrm rot="16200000">
+                          <a:off x="0" y="0"/>
+                          <a:ext cx="1268868" cy="326390"/>
+                        </a:xfrm>
+                        <a:prstGeom prst="rect">
+                          <a:avLst/>
+                        </a:prstGeom>
+                        <a:noFill/>
+                        <a:ln w="6350">
+                          <a:noFill/>
+                        </a:ln>
+                      </wps:spPr>
+                      <wps:txbx>
+                        <w:txbxContent>
+                          <w:p>
+                            <w:r>
+                              <w:t>Comm Module</w:t>
+                            </w:r>
+                          </w:p>
+                        </w:txbxContent>
+                      </wps:txbx>
+                      <wps:bodyPr rot="0" spcFirstLastPara="0" vertOverflow="overflow" horzOverflow="overflow" vert="horz" wrap="square" lIns="91440" tIns="45720" rIns="91440" bIns="45720" numCol="1" spcCol="0" rtlCol="0" fromWordArt="0" anchor="t" anchorCtr="0" forceAA="0" compatLnSpc="1">
+                        <a:prstTxWarp prst="textNoShape">
+                          <a:avLst/>
+                        </a:prstTxWarp>
+                        <a:noAutofit/>
+                      </wps:bodyPr>
+                    </wps:wsp>
+                  </a:graphicData>
+                </a:graphic>
+                <wp14:sizeRelH relativeFrom="margin">
+                  <wp14:pctWidth>0</wp14:pctWidth>
+                </wp14:sizeRelH>
+                <wp14:sizeRelV relativeFrom="margin">
+                  <wp14:pctHeight>0</wp14:pctHeight>
+                </wp14:sizeRelV>
+              </wp:anchor>
+            </w:drawing>
+          </mc:Choice>
+          <mc:Fallback>
+            <w:pict>
+              <v:shapetype w14:anchorId="74E48438" id="_x0000_t202" coordsize="21600,21600" o:spt="202" path="m,l,21600r21600,l21600,xe">
+                <v:stroke joinstyle="miter"/>
+                <v:path gradientshapeok="t" o:connecttype="rect"/>
+              </v:shapetype>
+              <v:shape id="Text Box 28" o:spid="_x0000_s1027" type="#_x0000_t202" style="position:absolute;margin-left:305pt;margin-top:135.95pt;width:99.9pt;height:25.7pt;rotation:-90;z-index:251697152;visibility:visible;mso-wrap-style:square;mso-width-percent:0;mso-height-percent:0;mso-wrap-distance-left:9pt;mso-wrap-distance-top:0;mso-wrap-distance-right:9pt;mso-wrap-distance-bottom:0;mso-position-horizontal:absolute;mso-position-horizontal-relative:text;mso-position-vertical:absolute;mso-position-vertical-relative:text;mso-width-percent:0;mso-height-percent:0;mso-width-relative:margin;mso-height-relative:margin;v-text-anchor:top" o:gfxdata="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" filled="f" stroked="f" strokeweight=".5pt">
+                <v:textbox>
+                  <w:txbxContent>
+                    <w:p>
+                      <w:r>
+                        <w:t>Comm Module</w:t>
+                      </w:r>
+                    </w:p>
+                  </w:txbxContent>
+                </v:textbox>
+              </v:shape>
+            </w:pict>
+          </mc:Fallback>
+        </mc:AlternateContent>
+      </w:r>
+      <w:r>
+        <w:rPr>
+          <w:noProof/>
+        </w:rPr>
+        <mc:AlternateContent>
+          <mc:Choice Requires="wps">
+            <w:drawing>
+              <wp:anchor distT="0" distB="0" distL="114300" distR="114300" simplePos="0" relativeHeight="251695104" behindDoc="0" locked="0" layoutInCell="1" allowOverlap="1" wp14:anchorId="5C443B1F" wp14:editId="7589CFFD">
+                <wp:simplePos x="0" y="0"/>
+                <wp:positionH relativeFrom="column">
+                  <wp:posOffset>5208104</wp:posOffset>
+                </wp:positionH>
+                <wp:positionV relativeFrom="paragraph">
+                  <wp:posOffset>1329359</wp:posOffset>
+                </wp:positionV>
+                <wp:extent cx="449939" cy="0"/>
+                <wp:effectExtent l="0" t="63500" r="0" b="76200"/>
+                <wp:wrapNone/>
+                <wp:docPr id="26" name="Straight Arrow Connector 26"/>
+                <wp:cNvGraphicFramePr/>
+                <a:graphic xmlns:a="http://schemas.openxmlformats.org/drawingml/2006/main">
+                  <a:graphicData uri="http://schemas.microsoft.com/office/word/2010/wordprocessingShape">
+                    <wps:wsp>
+                      <wps:cNvCnPr/>
+                      <wps:spPr>
+                        <a:xfrm>
+                          <a:off x="0" y="0"/>
+                          <a:ext cx="449939" cy="0"/>
+                        </a:xfrm>
+                        <a:prstGeom prst="straightConnector1">
+                          <a:avLst/>
+                        </a:prstGeom>
+                        <a:ln>
+                          <a:tailEnd type="triangle"/>
+                        </a:ln>
+                      </wps:spPr>
+                      <wps:style>
+                        <a:lnRef idx="1">
+                          <a:schemeClr val="dk1"/>
+                        </a:lnRef>
+                        <a:fillRef idx="0">
+                          <a:schemeClr val="dk1"/>
+                        </a:fillRef>
+                        <a:effectRef idx="0">
+                          <a:schemeClr val="dk1"/>
+                        </a:effectRef>
+                        <a:fontRef idx="minor">
+                          <a:schemeClr val="tx1"/>
+                        </a:fontRef>
+                      </wps:style>
+                      <wps:bodyPr/>
+                    </wps:wsp>
+                  </a:graphicData>
+                </a:graphic>
+              </wp:anchor>
+            </w:drawing>
+          </mc:Choice>
+          <mc:Fallback>
+            <w:pict>
+              <v:shapetype w14:anchorId="7551A64B" id="_x0000_t32" coordsize="21600,21600" o:spt="32" o:oned="t" path="m,l21600,21600e" filled="f">
+                <v:path arrowok="t" fillok="f" o:connecttype="none"/>
+                <o:lock v:ext="edit" shapetype="t"/>
+              </v:shapetype>
+              <v:shape id="Straight Arrow Connector 26" o:spid="_x0000_s1026" type="#_x0000_t32" style="position:absolute;margin-left:410.1pt;margin-top:104.65pt;width:35.45pt;height:0;z-index:251695104;visibility:visible;mso-wrap-style:square;mso-wrap-distance-left:9pt;mso-wrap-distance-top:0;mso-wrap-distance-right:9pt;mso-wrap-distance-bottom:0;mso-position-horizontal:absolute;mso-position-horizontal-relative:text;mso-position-vertical:absolute;mso-position-vertical-relative:text" o:gfxdata="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" strokecolor="black [3200]" strokeweight=".5pt">
+                <v:stroke endarrow="block" joinstyle="miter"/>
+              </v:shape>
+            </w:pict>
+          </mc:Fallback>
+        </mc:AlternateContent>
+      </w:r>
+      <w:r>
+        <w:rPr>
+          <w:noProof/>
+        </w:rPr>
+        <mc:AlternateContent>
+          <mc:Choice Requires="wps">
+            <w:drawing>
+              <wp:anchor distT="0" distB="0" distL="114300" distR="114300" simplePos="0" relativeHeight="251694080" behindDoc="0" locked="0" layoutInCell="1" allowOverlap="1" wp14:anchorId="2558612F" wp14:editId="142216CC">
+                <wp:simplePos x="0" y="0"/>
+                <wp:positionH relativeFrom="column">
+                  <wp:posOffset>5208104</wp:posOffset>
+                </wp:positionH>
+                <wp:positionV relativeFrom="paragraph">
+                  <wp:posOffset>1329359</wp:posOffset>
+                </wp:positionV>
+                <wp:extent cx="0" cy="238539"/>
+                <wp:effectExtent l="0" t="0" r="12700" b="15875"/>
+                <wp:wrapNone/>
+                <wp:docPr id="8" name="Straight Connector 8"/>
+                <wp:cNvGraphicFramePr/>
+                <a:graphic xmlns:a="http://schemas.openxmlformats.org/drawingml/2006/main">
+                  <a:graphicData uri="http://schemas.microsoft.com/office/word/2010/wordprocessingShape">
+                    <wps:wsp>
+                      <wps:cNvCnPr/>
+                      <wps:spPr>
+                        <a:xfrm flipV="1">
+                          <a:off x="0" y="0"/>
+                          <a:ext cx="0" cy="238539"/>
+                        </a:xfrm>
+                        <a:prstGeom prst="line">
+                          <a:avLst/>
+                        </a:prstGeom>
+                      </wps:spPr>
+                      <wps:style>
+                        <a:lnRef idx="1">
+                          <a:schemeClr val="dk1"/>
+                        </a:lnRef>
+                        <a:fillRef idx="0">
+                          <a:schemeClr val="dk1"/>
+                        </a:fillRef>
+                        <a:effectRef idx="0">
+                          <a:schemeClr val="dk1"/>
+                        </a:effectRef>
+                        <a:fontRef idx="minor">
+                          <a:schemeClr val="tx1"/>
+                        </a:fontRef>
+                      </wps:style>
+                      <wps:bodyPr/>
+                    </wps:wsp>
+                  </a:graphicData>
+                </a:graphic>
+              </wp:anchor>
+            </w:drawing>
+          </mc:Choice>
+          <mc:Fallback>
+            <w:pict>
+              <v:line w14:anchorId="4AEEC7D0" id="Straight Connector 8" o:spid="_x0000_s1026" style="position:absolute;flip:y;z-index:251694080;visibility:visible;mso-wrap-style:square;mso-wrap-distance-left:9pt;mso-wrap-distance-top:0;mso-wrap-distance-right:9pt;mso-wrap-distance-bottom:0;mso-position-horizontal:absolute;mso-position-horizontal-relative:text;mso-position-vertical:absolute;mso-position-vertical-relative:text" from="410.1pt,104.65pt" to="410.1pt,123.45pt" o:gfxdata="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" strokecolor="black [3200]" strokeweight=".5pt">
+                <v:stroke joinstyle="miter"/>
+              </v:line>
+            </w:pict>
+          </mc:Fallback>
+        </mc:AlternateContent>
+      </w:r>
+      <w:r>
+        <w:rPr>
+          <w:noProof/>
+        </w:rPr>
+        <mc:AlternateContent>
+          <mc:Choice Requires="wps">
+            <w:drawing>
+              <wp:anchor distT="0" distB="0" distL="114300" distR="114300" simplePos="0" relativeHeight="251686912" behindDoc="0" locked="0" layoutInCell="1" allowOverlap="1" wp14:anchorId="3A3B5019" wp14:editId="27F73D17">
+                <wp:simplePos x="0" y="0"/>
+                <wp:positionH relativeFrom="column">
+                  <wp:posOffset>3246783</wp:posOffset>
+                </wp:positionH>
+                <wp:positionV relativeFrom="paragraph">
+                  <wp:posOffset>370288</wp:posOffset>
+                </wp:positionV>
+                <wp:extent cx="2409134" cy="4914"/>
+                <wp:effectExtent l="0" t="0" r="17145" b="20955"/>
+                <wp:wrapNone/>
+                <wp:docPr id="9" name="Straight Connector 9"/>
+                <wp:cNvGraphicFramePr/>
+                <a:graphic xmlns:a="http://schemas.openxmlformats.org/drawingml/2006/main">
+                  <a:graphicData uri="http://schemas.microsoft.com/office/word/2010/wordprocessingShape">
+                    <wps:wsp>
+                      <wps:cNvCnPr/>
+                      <wps:spPr>
+                        <a:xfrm flipH="1">
+                          <a:off x="0" y="0"/>
+                          <a:ext cx="2409134" cy="4914"/>
+                        </a:xfrm>
+                        <a:prstGeom prst="line">
+                          <a:avLst/>
+                        </a:prstGeom>
+                      </wps:spPr>
+                      <wps:style>
+                        <a:lnRef idx="1">
+                          <a:schemeClr val="dk1"/>
+                        </a:lnRef>
+                        <a:fillRef idx="0">
+                          <a:schemeClr val="dk1"/>
+                        </a:fillRef>
+                        <a:effectRef idx="0">
+                          <a:schemeClr val="dk1"/>
+                        </a:effectRef>
+                        <a:fontRef idx="minor">
+                          <a:schemeClr val="tx1"/>
+                        </a:fontRef>
+                      </wps:style>
+                      <wps:bodyPr/>
+                    </wps:wsp>
+                  </a:graphicData>
+                </a:graphic>
+                <wp14:sizeRelH relativeFrom="margin">
+                  <wp14:pctWidth>0</wp14:pctWidth>
+                </wp14:sizeRelH>
+              </wp:anchor>
+            </w:drawing>
+          </mc:Choice>
+          <mc:Fallback>
+            <w:pict>
+              <v:line w14:anchorId="59A2EBDC" id="Straight Connector 9" o:spid="_x0000_s1026" style="position:absolute;flip:x;z-index:251686912;visibility:visible;mso-wrap-style:square;mso-width-percent:0;mso-wrap-distance-left:9pt;mso-wrap-distance-top:0;mso-wrap-distance-right:9pt;mso-wrap-distance-bottom:0;mso-position-horizontal:absolute;mso-position-horizontal-relative:text;mso-position-vertical:absolute;mso-position-vertical-relative:text;mso-width-percent:0;mso-width-relative:margin" from="255.65pt,29.15pt" to="445.35pt,29.55pt" o:gfxdata="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" strokecolor="black [3200]" strokeweight=".5pt">
+                <v:stroke joinstyle="miter"/>
+              </v:line>
+            </w:pict>
+          </mc:Fallback>
+        </mc:AlternateContent>
+      </w:r>
+      <w:r>
+        <w:rPr>
+          <w:noProof/>
+        </w:rPr>
+        <mc:AlternateContent>
+          <mc:Choice Requires="wps">
+            <w:drawing>
+              <wp:anchor distT="0" distB="0" distL="114300" distR="114300" simplePos="0" relativeHeight="251693056" behindDoc="0" locked="0" layoutInCell="1" allowOverlap="1" wp14:anchorId="32AAC6FD" wp14:editId="49922618">
+                <wp:simplePos x="0" y="0"/>
+                <wp:positionH relativeFrom="column">
+                  <wp:posOffset>5658043</wp:posOffset>
+                </wp:positionH>
+                <wp:positionV relativeFrom="paragraph">
+                  <wp:posOffset>375202</wp:posOffset>
+                </wp:positionV>
+                <wp:extent cx="0" cy="622852"/>
+                <wp:effectExtent l="63500" t="0" r="50800" b="38100"/>
+                <wp:wrapNone/>
+                <wp:docPr id="27" name="Straight Arrow Connector 27"/>
+                <wp:cNvGraphicFramePr/>
+                <a:graphic xmlns:a="http://schemas.openxmlformats.org/drawingml/2006/main">
+                  <a:graphicData uri="http://schemas.microsoft.com/office/word/2010/wordprocessingShape">
+                    <wps:wsp>
+                      <wps:cNvCnPr/>
+                      <wps:spPr>
+                        <a:xfrm>
+                          <a:off x="0" y="0"/>
+                          <a:ext cx="0" cy="622852"/>
+                        </a:xfrm>
+                        <a:prstGeom prst="straightConnector1">
+                          <a:avLst/>
+                        </a:prstGeom>
+                        <a:ln>
+                          <a:tailEnd type="triangle"/>
+                        </a:ln>
+                      </wps:spPr>
+                      <wps:style>
+                        <a:lnRef idx="1">
+                          <a:schemeClr val="dk1"/>
+                        </a:lnRef>
+                        <a:fillRef idx="0">
+                          <a:schemeClr val="dk1"/>
+                        </a:fillRef>
+                        <a:effectRef idx="0">
+                          <a:schemeClr val="dk1"/>
+                        </a:effectRef>
+                        <a:fontRef idx="minor">
+                          <a:schemeClr val="tx1"/>
+                        </a:fontRef>
+                      </wps:style>
+                      <wps:bodyPr/>
+                    </wps:wsp>
+                  </a:graphicData>
+                </a:graphic>
+              </wp:anchor>
+            </w:drawing>
+          </mc:Choice>
+          <mc:Fallback>
+            <w:pict>
+              <v:shapetype w14:anchorId="3A2E936C" id="_x0000_t32" coordsize="21600,21600" o:spt="32" o:oned="t" path="m,l21600,21600e" filled="f">
+                <v:path arrowok="t" fillok="f" o:connecttype="none"/>
+                <o:lock v:ext="edit" shapetype="t"/>
+              </v:shapetype>
+              <v:shape id="Straight Arrow Connector 27" o:spid="_x0000_s1026" type="#_x0000_t32" style="position:absolute;margin-left:445.5pt;margin-top:29.55pt;width:0;height:49.05pt;z-index:251693056;visibility:visible;mso-wrap-style:square;mso-wrap-distance-left:9pt;mso-wrap-distance-top:0;mso-wrap-distance-right:9pt;mso-wrap-distance-bottom:0;mso-position-horizontal:absolute;mso-position-horizontal-relative:text;mso-position-vertical:absolute;mso-position-vertical-relative:text" o:gfxdata="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" strokecolor="black [3200]" strokeweight=".5pt">
+                <v:stroke endarrow="block" joinstyle="miter"/>
+              </v:shape>
+            </w:pict>
+          </mc:Fallback>
+        </mc:AlternateContent>
+      </w:r>
+      <w:r>
+        <w:rPr>
+          <w:noProof/>
+        </w:rPr>
+        <mc:AlternateContent>
+          <mc:Choice Requires="wps">
+            <w:drawing>
+              <wp:anchor distT="0" distB="0" distL="114300" distR="114300" simplePos="0" relativeHeight="251683840" behindDoc="0" locked="0" layoutInCell="1" allowOverlap="1" wp14:anchorId="66AB0CD8" wp14:editId="2CF0F54A">
+                <wp:simplePos x="0" y="0"/>
+                <wp:positionH relativeFrom="column">
+                  <wp:posOffset>5471767</wp:posOffset>
+                </wp:positionH>
+                <wp:positionV relativeFrom="paragraph">
+                  <wp:posOffset>3679687</wp:posOffset>
+                </wp:positionV>
+                <wp:extent cx="831215" cy="326390"/>
+                <wp:effectExtent l="0" t="0" r="0" b="0"/>
+                <wp:wrapNone/>
+                <wp:docPr id="23" name="Text Box 23"/>
+                <wp:cNvGraphicFramePr/>
+                <a:graphic xmlns:a="http://schemas.openxmlformats.org/drawingml/2006/main">
+                  <a:graphicData uri="http://schemas.microsoft.com/office/word/2010/wordprocessingShape">
+                    <wps:wsp>
+                      <wps:cNvSpPr txBox="1"/>
+                      <wps:spPr>
+                        <a:xfrm>
+                          <a:off x="0" y="0"/>
+                          <a:ext cx="831215" cy="326390"/>
+                        </a:xfrm>
+                        <a:prstGeom prst="rect">
+                          <a:avLst/>
+                        </a:prstGeom>
+                        <a:noFill/>
+                        <a:ln w="6350">
+                          <a:noFill/>
+                        </a:ln>
+                      </wps:spPr>
+                      <wps:txbx>
+                        <w:txbxContent>
+                          <w:p>
+                            <w:r>
+                              <w:t>ECU</w:t>
+                            </w:r>
+                          </w:p>
+                        </w:txbxContent>
+                      </wps:txbx>
+                      <wps:bodyPr rot="0" spcFirstLastPara="0" vertOverflow="overflow" horzOverflow="overflow" vert="horz" wrap="square" lIns="91440" tIns="45720" rIns="91440" bIns="45720" numCol="1" spcCol="0" rtlCol="0" fromWordArt="0" anchor="t" anchorCtr="0" forceAA="0" compatLnSpc="1">
+                        <a:prstTxWarp prst="textNoShape">
+                          <a:avLst/>
+                        </a:prstTxWarp>
+                        <a:noAutofit/>
+                      </wps:bodyPr>
+                    </wps:wsp>
+                  </a:graphicData>
+                </a:graphic>
+                <wp14:sizeRelH relativeFrom="margin">
+                  <wp14:pctWidth>0</wp14:pctWidth>
+                </wp14:sizeRelH>
+                <wp14:sizeRelV relativeFrom="margin">
+                  <wp14:pctHeight>0</wp14:pctHeight>
+                </wp14:sizeRelV>
+              </wp:anchor>
+            </w:drawing>
+          </mc:Choice>
+          <mc:Fallback>
+            <w:pict>
+              <v:shape w14:anchorId="66AB0CD8" id="Text Box 23" o:spid="_x0000_s1028" type="#_x0000_t202" style="position:absolute;margin-left:430.85pt;margin-top:289.75pt;width:65.45pt;height:25.7pt;z-index:251683840;visibility:visible;mso-wrap-style:square;mso-width-percent:0;mso-height-percent:0;mso-wrap-distance-left:9pt;mso-wrap-distance-top:0;mso-wrap-distance-right:9pt;mso-wrap-distance-bottom:0;mso-position-horizontal:absolute;mso-position-horizontal-relative:text;mso-position-vertical:absolute;mso-position-vertical-relative:text;mso-width-percent:0;mso-height-percent:0;mso-width-relative:margin;mso-height-relative:margin;v-text-anchor:top" o:gfxdata="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" filled="f" stroked="f" strokeweight=".5pt">
+                <v:textbox>
+                  <w:txbxContent>
+                    <w:p>
+                      <w:r>
+                        <w:t>ECU</w:t>
+                      </w:r>
+                    </w:p>
+                  </w:txbxContent>
+                </v:textbox>
+              </v:shape>
+            </w:pict>
+          </mc:Fallback>
+        </mc:AlternateContent>
+      </w:r>
+      <w:r>
+        <w:rPr>
+          <w:noProof/>
+        </w:rPr>
+        <mc:AlternateContent>
+          <mc:Choice Requires="wps">
+            <w:drawing>
+              <wp:anchor distT="0" distB="0" distL="114300" distR="114300" simplePos="0" relativeHeight="251692032" behindDoc="0" locked="0" layoutInCell="1" allowOverlap="1" wp14:anchorId="6D50B0A0" wp14:editId="5F6EC575">
+                <wp:simplePos x="0" y="0"/>
+                <wp:positionH relativeFrom="column">
+                  <wp:posOffset>5923280</wp:posOffset>
+                </wp:positionH>
+                <wp:positionV relativeFrom="paragraph">
+                  <wp:posOffset>2850239</wp:posOffset>
+                </wp:positionV>
+                <wp:extent cx="0" cy="676966"/>
+                <wp:effectExtent l="63500" t="0" r="76200" b="34290"/>
+                <wp:wrapNone/>
+                <wp:docPr id="25" name="Straight Arrow Connector 25"/>
+                <wp:cNvGraphicFramePr/>
+                <a:graphic xmlns:a="http://schemas.openxmlformats.org/drawingml/2006/main">
+                  <a:graphicData uri="http://schemas.microsoft.com/office/word/2010/wordprocessingShape">
+                    <wps:wsp>
+                      <wps:cNvCnPr/>
+                      <wps:spPr>
+                        <a:xfrm>
+                          <a:off x="0" y="0"/>
+                          <a:ext cx="0" cy="676966"/>
+                        </a:xfrm>
+                        <a:prstGeom prst="straightConnector1">
+                          <a:avLst/>
+                        </a:prstGeom>
+                        <a:ln>
+                          <a:tailEnd type="triangle"/>
+                        </a:ln>
+                      </wps:spPr>
+                      <wps:style>
+                        <a:lnRef idx="1">
+                          <a:schemeClr val="dk1"/>
+                        </a:lnRef>
+                        <a:fillRef idx="0">
+                          <a:schemeClr val="dk1"/>
+                        </a:fillRef>
+                        <a:effectRef idx="0">
+                          <a:schemeClr val="dk1"/>
+                        </a:effectRef>
+                        <a:fontRef idx="minor">
+                          <a:schemeClr val="tx1"/>
+                        </a:fontRef>
+                      </wps:style>
+                      <wps:bodyPr/>
+                    </wps:wsp>
+                  </a:graphicData>
+                </a:graphic>
+              </wp:anchor>
+            </w:drawing>
+          </mc:Choice>
+          <mc:Fallback>
+            <w:pict>
+              <v:shape w14:anchorId="3141975F" id="Straight Arrow Connector 25" o:spid="_x0000_s1026" type="#_x0000_t32" style="position:absolute;margin-left:466.4pt;margin-top:224.45pt;width:0;height:53.3pt;z-index:251692032;visibility:visible;mso-wrap-style:square;mso-wrap-distance-left:9pt;mso-wrap-distance-top:0;mso-wrap-distance-right:9pt;mso-wrap-distance-bottom:0;mso-position-horizontal:absolute;mso-position-horizontal-relative:text;mso-position-vertical:absolute;mso-position-vertical-relative:text" o:gfxdata="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" strokecolor="black [3200]" strokeweight=".5pt">
+                <v:stroke endarrow="block" joinstyle="miter"/>
+              </v:shape>
+            </w:pict>
+          </mc:Fallback>
+        </mc:AlternateContent>
+      </w:r>
+      <w:r>
+        <w:rPr>
+          <w:noProof/>
+        </w:rPr>
+        <mc:AlternateContent>
+          <mc:Choice Requires="wps">
+            <w:drawing>
+              <wp:anchor distT="0" distB="0" distL="114300" distR="114300" simplePos="0" relativeHeight="251691008" behindDoc="0" locked="0" layoutInCell="1" allowOverlap="1" wp14:anchorId="5A4CBC69" wp14:editId="6C767F05">
+                <wp:simplePos x="0" y="0"/>
+                <wp:positionH relativeFrom="column">
+                  <wp:posOffset>5472430</wp:posOffset>
+                </wp:positionH>
+                <wp:positionV relativeFrom="paragraph">
+                  <wp:posOffset>2856424</wp:posOffset>
+                </wp:positionV>
+                <wp:extent cx="0" cy="676054"/>
+                <wp:effectExtent l="63500" t="25400" r="38100" b="10160"/>
+                <wp:wrapNone/>
+                <wp:docPr id="21" name="Straight Arrow Connector 21"/>
+                <wp:cNvGraphicFramePr/>
+                <a:graphic xmlns:a="http://schemas.openxmlformats.org/drawingml/2006/main">
+                  <a:graphicData uri="http://schemas.microsoft.com/office/word/2010/wordprocessingShape">
+                    <wps:wsp>
+                      <wps:cNvCnPr/>
+                      <wps:spPr>
+                        <a:xfrm flipV="1">
+                          <a:off x="0" y="0"/>
+                          <a:ext cx="0" cy="676054"/>
+                        </a:xfrm>
+                        <a:prstGeom prst="straightConnector1">
+                          <a:avLst/>
+                        </a:prstGeom>
+                        <a:ln>
+                          <a:tailEnd type="triangle"/>
+                        </a:ln>
+                      </wps:spPr>
+                      <wps:style>
+                        <a:lnRef idx="1">
+                          <a:schemeClr val="dk1"/>
+                        </a:lnRef>
+                        <a:fillRef idx="0">
+                          <a:schemeClr val="dk1"/>
+                        </a:fillRef>
+                        <a:effectRef idx="0">
+                          <a:schemeClr val="dk1"/>
+                        </a:effectRef>
+                        <a:fontRef idx="minor">
+                          <a:schemeClr val="tx1"/>
+                        </a:fontRef>
+                      </wps:style>
+                      <wps:bodyPr/>
+                    </wps:wsp>
+                  </a:graphicData>
+                </a:graphic>
+              </wp:anchor>
+            </w:drawing>
+          </mc:Choice>
+          <mc:Fallback>
+            <w:pict>
+              <v:shape w14:anchorId="013132AD" id="Straight Arrow Connector 21" o:spid="_x0000_s1026" type="#_x0000_t32" style="position:absolute;margin-left:430.9pt;margin-top:224.9pt;width:0;height:53.25pt;flip:y;z-index:251691008;visibility:visible;mso-wrap-style:square;mso-wrap-distance-left:9pt;mso-wrap-distance-top:0;mso-wrap-distance-right:9pt;mso-wrap-distance-bottom:0;mso-position-horizontal:absolute;mso-position-horizontal-relative:text;mso-position-vertical:absolute;mso-position-vertical-relative:text" o:gfxdata="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" strokecolor="black [3200]" strokeweight=".5pt">
+                <v:stroke endarrow="block" joinstyle="miter"/>
+              </v:shape>
+            </w:pict>
+          </mc:Fallback>
+        </mc:AlternateContent>
+      </w:r>
+      <w:r>
+        <w:rPr>
+          <w:noProof/>
+        </w:rPr>
+        <mc:AlternateContent>
+          <mc:Choice Requires="wps">
+            <w:drawing>
+              <wp:anchor distT="0" distB="0" distL="114300" distR="114300" simplePos="0" relativeHeight="251658239" behindDoc="0" locked="0" layoutInCell="1" allowOverlap="1" wp14:anchorId="3858404B" wp14:editId="4F995C04">
+                <wp:simplePos x="0" y="0"/>
+                <wp:positionH relativeFrom="column">
+                  <wp:posOffset>4677410</wp:posOffset>
+                </wp:positionH>
+                <wp:positionV relativeFrom="paragraph">
+                  <wp:posOffset>996729</wp:posOffset>
+                </wp:positionV>
+                <wp:extent cx="1996661" cy="1828800"/>
+                <wp:effectExtent l="0" t="0" r="10160" b="12700"/>
+                <wp:wrapNone/>
+                <wp:docPr id="18" name="Rounded Rectangle 18"/>
+                <wp:cNvGraphicFramePr/>
+                <a:graphic xmlns:a="http://schemas.openxmlformats.org/drawingml/2006/main">
+                  <a:graphicData uri="http://schemas.microsoft.com/office/word/2010/wordprocessingShape">
+                    <wps:wsp>
+                      <wps:cNvSpPr/>
+                      <wps:spPr>
+                        <a:xfrm>
+                          <a:off x="0" y="0"/>
+                          <a:ext cx="1996661" cy="1828800"/>
+                        </a:xfrm>
+                        <a:prstGeom prst="roundRect">
+                          <a:avLst/>
+                        </a:prstGeom>
+                        <a:ln>
+                          <a:solidFill>
+                            <a:schemeClr val="tx1"/>
+                          </a:solidFill>
+                        </a:ln>
+                      </wps:spPr>
+                      <wps:style>
+                        <a:lnRef idx="2">
+                          <a:schemeClr val="accent6"/>
+                        </a:lnRef>
+                        <a:fillRef idx="1">
+                          <a:schemeClr val="lt1"/>
+                        </a:fillRef>
+                        <a:effectRef idx="0">
+                          <a:schemeClr val="accent6"/>
+                        </a:effectRef>
+                        <a:fontRef idx="minor">
+                          <a:schemeClr val="dk1"/>
+                        </a:fontRef>
+                      </wps:style>
+                      <wps:bodyPr rot="0" spcFirstLastPara="0" vertOverflow="overflow" horzOverflow="overflow" vert="horz" wrap="square" lIns="91440" tIns="45720" rIns="91440" bIns="45720" numCol="1" spcCol="0" rtlCol="0" fromWordArt="0" anchor="ctr" anchorCtr="0" forceAA="0" compatLnSpc="1">
+                        <a:prstTxWarp prst="textNoShape">
+                          <a:avLst/>
+                        </a:prstTxWarp>
+                        <a:noAutofit/>
+                      </wps:bodyPr>
+                    </wps:wsp>
+                  </a:graphicData>
+                </a:graphic>
+                <wp14:sizeRelH relativeFrom="margin">
+                  <wp14:pctWidth>0</wp14:pctWidth>
+                </wp14:sizeRelH>
+                <wp14:sizeRelV relativeFrom="margin">
+                  <wp14:pctHeight>0</wp14:pctHeight>
+                </wp14:sizeRelV>
+              </wp:anchor>
+            </w:drawing>
+          </mc:Choice>
+          <mc:Fallback>
+            <w:pict>
+              <v:roundrect w14:anchorId="5FD6728C" id="Rounded Rectangle 18" o:spid="_x0000_s1026" style="position:absolute;margin-left:368.3pt;margin-top:78.5pt;width:157.2pt;height:2in;z-index:251658239;visibility:visible;mso-wrap-style:square;mso-width-percent:0;mso-height-percent:0;mso-wrap-distance-left:9pt;mso-wrap-distance-top:0;mso-wrap-distance-right:9pt;mso-wrap-distance-bottom:0;mso-position-horizontal:absolute;mso-position-horizontal-relative:text;mso-position-vertical:absolute;mso-position-vertical-relative:text;mso-width-percent:0;mso-height-percent:0;mso-width-relative:margin;mso-height-relative:margin;v-text-anchor:middle" arcsize="10923f" o:gfxdata="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" fillcolor="white [3201]" strokecolor="black [3213]" strokeweight="1pt">
+                <v:stroke joinstyle="miter"/>
+              </v:roundrect>
+            </w:pict>
+          </mc:Fallback>
+        </mc:AlternateContent>
+      </w:r>
+      <w:r>
+        <w:rPr>
+          <w:noProof/>
+        </w:rPr>
+        <mc:AlternateContent>
+          <mc:Choice Requires="wps">
+            <w:drawing>
+              <wp:anchor distT="0" distB="0" distL="114300" distR="114300" simplePos="0" relativeHeight="251660288" behindDoc="0" locked="0" layoutInCell="1" allowOverlap="1" wp14:anchorId="3CB8ACD9" wp14:editId="7D073C6F">
+                <wp:simplePos x="0" y="0"/>
+                <wp:positionH relativeFrom="column">
+                  <wp:posOffset>4744278</wp:posOffset>
+                </wp:positionH>
+                <wp:positionV relativeFrom="paragraph">
+                  <wp:posOffset>1567898</wp:posOffset>
+                </wp:positionV>
+                <wp:extent cx="914290" cy="1058545"/>
+                <wp:effectExtent l="0" t="0" r="13335" b="8255"/>
+                <wp:wrapNone/>
+                <wp:docPr id="2" name="Rounded Rectangle 2"/>
+                <wp:cNvGraphicFramePr/>
+                <a:graphic xmlns:a="http://schemas.openxmlformats.org/drawingml/2006/main">
+                  <a:graphicData uri="http://schemas.microsoft.com/office/word/2010/wordprocessingShape">
+                    <wps:wsp>
+                      <wps:cNvSpPr/>
+                      <wps:spPr>
+                        <a:xfrm>
+                          <a:off x="0" y="0"/>
+                          <a:ext cx="914290" cy="1058545"/>
+                        </a:xfrm>
+                        <a:prstGeom prst="roundRect">
+                          <a:avLst/>
+                        </a:prstGeom>
+                        <a:noFill/>
+                        <a:ln>
+                          <a:solidFill>
+                            <a:schemeClr val="tx1"/>
+                          </a:solidFill>
+                        </a:ln>
+                      </wps:spPr>
+                      <wps:style>
+                        <a:lnRef idx="2">
+                          <a:schemeClr val="accent6"/>
+                        </a:lnRef>
+                        <a:fillRef idx="1">
+                          <a:schemeClr val="lt1"/>
+                        </a:fillRef>
+                        <a:effectRef idx="0">
+                          <a:schemeClr val="accent6"/>
+                        </a:effectRef>
+                        <a:fontRef idx="minor">
+                          <a:schemeClr val="dk1"/>
+                        </a:fontRef>
+                      </wps:style>
+                      <wps:txbx>
+                        <w:txbxContent>
+                          <w:p>
+                            <w:pPr>
+                              <w:jc w:val="center"/>
+                            </w:pPr>
+                            <w:r>
+                              <w:t>SPI Interrupt</w:t>
+                            </w:r>
+                          </w:p>
+                        </w:txbxContent>
+                      </wps:txbx>
+                      <wps:bodyPr rot="0" spcFirstLastPara="0" vertOverflow="overflow" horzOverflow="overflow" vert="horz" wrap="square" lIns="91440" tIns="45720" rIns="91440" bIns="45720" numCol="1" spcCol="0" rtlCol="0" fromWordArt="0" anchor="ctr" anchorCtr="0" forceAA="0" compatLnSpc="1">
+                        <a:prstTxWarp prst="textNoShape">
+                          <a:avLst/>
+                        </a:prstTxWarp>
+                        <a:noAutofit/>
+                      </wps:bodyPr>
+                    </wps:wsp>
+                  </a:graphicData>
+                </a:graphic>
+                <wp14:sizeRelH relativeFrom="margin">
+                  <wp14:pctWidth>0</wp14:pctWidth>
+                </wp14:sizeRelH>
+                <wp14:sizeRelV relativeFrom="margin">
+                  <wp14:pctHeight>0</wp14:pctHeight>
+                </wp14:sizeRelV>
+              </wp:anchor>
+            </w:drawing>
+          </mc:Choice>
+          <mc:Fallback>
+            <w:pict>
+              <v:roundrect w14:anchorId="3CB8ACD9" id="Rounded Rectangle 2" o:spid="_x0000_s1029" style="position:absolute;margin-left:373.55pt;margin-top:123.45pt;width:1in;height:83.35pt;z-index:251660288;visibility:visible;mso-wrap-style:square;mso-width-percent:0;mso-height-percent:0;mso-wrap-distance-left:9pt;mso-wrap-distance-top:0;mso-wrap-distance-right:9pt;mso-wrap-distance-bottom:0;mso-position-horizontal:absolute;mso-position-horizontal-relative:text;mso-position-vertical:absolute;mso-position-vertical-relative:text;mso-width-percent:0;mso-height-percent:0;mso-width-relative:margin;mso-height-relative:margin;v-text-anchor:middle" arcsize="10923f" o:gfxdata="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" filled="f" strokecolor="black [3213]" strokeweight="1pt">
+                <v:stroke joinstyle="miter"/>
+                <v:textbox>
+                  <w:txbxContent>
+                    <w:p>
+                      <w:pPr>
+                        <w:jc w:val="center"/>
+                      </w:pPr>
+                      <w:r>
+                        <w:t>SPI Interrupt</w:t>
+                      </w:r>
+                    </w:p>
+                  </w:txbxContent>
+                </v:textbox>
+              </v:roundrect>
+            </w:pict>
+          </mc:Fallback>
+        </mc:AlternateContent>
+      </w:r>
+      <w:r>
+        <w:rPr>
+          <w:noProof/>
+        </w:rPr>
+        <mc:AlternateContent>
+          <mc:Choice Requires="wps">
+            <w:drawing>
+              <wp:anchor distT="0" distB="0" distL="114300" distR="114300" simplePos="0" relativeHeight="251689984" behindDoc="0" locked="0" layoutInCell="1" allowOverlap="1" wp14:anchorId="74CAA1FF" wp14:editId="251E5537">
+                <wp:simplePos x="0" y="0"/>
+                <wp:positionH relativeFrom="column">
+                  <wp:posOffset>5695674</wp:posOffset>
+                </wp:positionH>
+                <wp:positionV relativeFrom="paragraph">
+                  <wp:posOffset>1567898</wp:posOffset>
+                </wp:positionV>
+                <wp:extent cx="917547" cy="1059069"/>
+                <wp:effectExtent l="0" t="0" r="10160" b="8255"/>
+                <wp:wrapNone/>
+                <wp:docPr id="19" name="Rounded Rectangle 19"/>
+                <wp:cNvGraphicFramePr/>
+                <a:graphic xmlns:a="http://schemas.openxmlformats.org/drawingml/2006/main">
+                  <a:graphicData uri="http://schemas.microsoft.com/office/word/2010/wordprocessingShape">
+                    <wps:wsp>
+                      <wps:cNvSpPr/>
+                      <wps:spPr>
+                        <a:xfrm>
+                          <a:off x="0" y="0"/>
+                          <a:ext cx="917547" cy="1059069"/>
+                        </a:xfrm>
+                        <a:prstGeom prst="roundRect">
+                          <a:avLst/>
+                        </a:prstGeom>
+                        <a:noFill/>
+                        <a:ln>
+                          <a:solidFill>
+                            <a:schemeClr val="tx1"/>
+                          </a:solidFill>
+                        </a:ln>
+                      </wps:spPr>
+                      <wps:style>
+                        <a:lnRef idx="2">
+                          <a:schemeClr val="accent6"/>
+                        </a:lnRef>
+                        <a:fillRef idx="1">
+                          <a:schemeClr val="lt1"/>
+                        </a:fillRef>
+                        <a:effectRef idx="0">
+                          <a:schemeClr val="accent6"/>
+                        </a:effectRef>
+                        <a:fontRef idx="minor">
+                          <a:schemeClr val="dk1"/>
+                        </a:fontRef>
+                      </wps:style>
+                      <wps:txbx>
+                        <w:txbxContent>
+                          <w:p>
+                            <w:pPr>
+                              <w:jc w:val="center"/>
+                            </w:pPr>
+                            <w:r>
+                              <w:t>Telemetry Log</w:t>
+                            </w:r>
+                          </w:p>
+                        </w:txbxContent>
+                      </wps:txbx>
+                      <wps:bodyPr rot="0" spcFirstLastPara="0" vertOverflow="overflow" horzOverflow="overflow" vert="horz" wrap="square" lIns="91440" tIns="45720" rIns="91440" bIns="45720" numCol="1" spcCol="0" rtlCol="0" fromWordArt="0" anchor="ctr" anchorCtr="0" forceAA="0" compatLnSpc="1">
+                        <a:prstTxWarp prst="textNoShape">
+                          <a:avLst/>
+                        </a:prstTxWarp>
+                        <a:noAutofit/>
+                      </wps:bodyPr>
+                    </wps:wsp>
+                  </a:graphicData>
+                </a:graphic>
+                <wp14:sizeRelH relativeFrom="margin">
+                  <wp14:pctWidth>0</wp14:pctWidth>
+                </wp14:sizeRelH>
+                <wp14:sizeRelV relativeFrom="margin">
+                  <wp14:pctHeight>0</wp14:pctHeight>
+                </wp14:sizeRelV>
+              </wp:anchor>
+            </w:drawing>
+          </mc:Choice>
+          <mc:Fallback>
+            <w:pict>
+              <v:roundrect w14:anchorId="74CAA1FF" id="Rounded Rectangle 19" o:spid="_x0000_s1030" style="position:absolute;margin-left:448.5pt;margin-top:123.45pt;width:72.25pt;height:83.4pt;z-index:251689984;visibility:visible;mso-wrap-style:square;mso-width-percent:0;mso-height-percent:0;mso-wrap-distance-left:9pt;mso-wrap-distance-top:0;mso-wrap-distance-right:9pt;mso-wrap-distance-bottom:0;mso-position-horizontal:absolute;mso-position-horizontal-relative:text;mso-position-vertical:absolute;mso-position-vertical-relative:text;mso-width-percent:0;mso-height-percent:0;mso-width-relative:margin;mso-height-relative:margin;v-text-anchor:middle" arcsize="10923f" o:gfxdata="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" filled="f" strokecolor="black [3213]" strokeweight="1pt">
+                <v:stroke joinstyle="miter"/>
+                <v:textbox>
+                  <w:txbxContent>
+                    <w:p>
+                      <w:pPr>
+                        <w:jc w:val="center"/>
+                      </w:pPr>
+                      <w:r>
+                        <w:t>Telemetry Log</w:t>
+                      </w:r>
+                    </w:p>
+                  </w:txbxContent>
+                </v:textbox>
+              </v:roundrect>
+            </w:pict>
+          </mc:Fallback>
+        </mc:AlternateContent>
+      </w:r>
+      <w:r>
+        <w:rPr>
+          <w:noProof/>
+        </w:rPr>
+        <mc:AlternateContent>
+          <mc:Choice Requires="wps">
+            <w:drawing>
+              <wp:anchor distT="0" distB="0" distL="114300" distR="114300" simplePos="0" relativeHeight="251678720" behindDoc="0" locked="0" layoutInCell="1" allowOverlap="1" wp14:anchorId="3C0DEC8D" wp14:editId="17E61BE2">
+                <wp:simplePos x="0" y="0"/>
+                <wp:positionH relativeFrom="column">
+                  <wp:posOffset>5697275</wp:posOffset>
+                </wp:positionH>
+                <wp:positionV relativeFrom="paragraph">
+                  <wp:posOffset>1156970</wp:posOffset>
+                </wp:positionV>
+                <wp:extent cx="755015" cy="330835"/>
+                <wp:effectExtent l="0" t="0" r="6985" b="12065"/>
+                <wp:wrapNone/>
+                <wp:docPr id="17" name="Rounded Rectangle 17"/>
+                <wp:cNvGraphicFramePr/>
+                <a:graphic xmlns:a="http://schemas.openxmlformats.org/drawingml/2006/main">
+                  <a:graphicData uri="http://schemas.microsoft.com/office/word/2010/wordprocessingShape">
+                    <wps:wsp>
+                      <wps:cNvSpPr/>
+                      <wps:spPr>
+                        <a:xfrm>
+                          <a:off x="0" y="0"/>
+                          <a:ext cx="755015" cy="330835"/>
+                        </a:xfrm>
+                        <a:prstGeom prst="roundRect">
+                          <a:avLst/>
+                        </a:prstGeom>
+                      </wps:spPr>
+                      <wps:style>
+                        <a:lnRef idx="2">
+                          <a:schemeClr val="dk1"/>
+                        </a:lnRef>
+                        <a:fillRef idx="1">
+                          <a:schemeClr val="lt1"/>
+                        </a:fillRef>
+                        <a:effectRef idx="0">
+                          <a:schemeClr val="dk1"/>
+                        </a:effectRef>
+                        <a:fontRef idx="minor">
+                          <a:schemeClr val="dk1"/>
+                        </a:fontRef>
+                      </wps:style>
+                      <wps:txbx>
+                        <w:txbxContent>
+                          <w:p>
+                            <w:pPr>
+                              <w:jc w:val="center"/>
+                            </w:pPr>
+                            <w:r>
+                              <w:t>Handler</w:t>
+                            </w:r>
+                          </w:p>
+                        </w:txbxContent>
+                      </wps:txbx>
+                      <wps:bodyPr rot="0" spcFirstLastPara="0" vertOverflow="overflow" horzOverflow="overflow" vert="horz" wrap="square" lIns="91440" tIns="45720" rIns="91440" bIns="45720" numCol="1" spcCol="0" rtlCol="0" fromWordArt="0" anchor="ctr" anchorCtr="0" forceAA="0" compatLnSpc="1">
+                        <a:prstTxWarp prst="textNoShape">
+                          <a:avLst/>
+                        </a:prstTxWarp>
+                        <a:noAutofit/>
+                      </wps:bodyPr>
+                    </wps:wsp>
+                  </a:graphicData>
+                </a:graphic>
+                <wp14:sizeRelH relativeFrom="margin">
+                  <wp14:pctWidth>0</wp14:pctWidth>
+                </wp14:sizeRelH>
+                <wp14:sizeRelV relativeFrom="margin">
+                  <wp14:pctHeight>0</wp14:pctHeight>
+                </wp14:sizeRelV>
+              </wp:anchor>
+            </w:drawing>
+          </mc:Choice>
+          <mc:Fallback>
+            <w:pict>
+              <v:roundrect w14:anchorId="3C0DEC8D" id="Rounded Rectangle 17" o:spid="_x0000_s1031" style="position:absolute;margin-left:448.6pt;margin-top:91.1pt;width:59.45pt;height:26.05pt;z-index:251678720;visibility:visible;mso-wrap-style:square;mso-width-percent:0;mso-height-percent:0;mso-wrap-distance-left:9pt;mso-wrap-distance-top:0;mso-wrap-distance-right:9pt;mso-wrap-distance-bottom:0;mso-position-horizontal:absolute;mso-position-horizontal-relative:text;mso-position-vertical:absolute;mso-position-vertical-relative:text;mso-width-percent:0;mso-height-percent:0;mso-width-relative:margin;mso-height-relative:margin;v-text-anchor:middle" arcsize="10923f" o:gfxdata="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" fillcolor="white [3201]" strokecolor="black [3200]" strokeweight="1pt">
+                <v:stroke joinstyle="miter"/>
+                <v:textbox>
+                  <w:txbxContent>
+                    <w:p>
+                      <w:pPr>
+                        <w:jc w:val="center"/>
+                      </w:pPr>
+                      <w:r>
+                        <w:t>Handler</w:t>
+                      </w:r>
+                    </w:p>
+                  </w:txbxContent>
+                </v:textbox>
+              </v:roundrect>
+            </w:pict>
+          </mc:Fallback>
+        </mc:AlternateContent>
+      </w:r>
+      <w:r>
+        <w:rPr>
+          <w:noProof/>
+        </w:rPr>
+        <mc:AlternateContent>
+          <mc:Choice Requires="wps">
+            <w:drawing>
+              <wp:anchor distT="0" distB="0" distL="114300" distR="114300" simplePos="0" relativeHeight="251687936" behindDoc="0" locked="0" layoutInCell="1" allowOverlap="1" wp14:anchorId="1B7349A3" wp14:editId="199A6CE7">
                 <wp:simplePos x="0" y="0"/>
                 <wp:positionH relativeFrom="column">
                   <wp:posOffset>3241964</wp:posOffset>
@@ -727,11 +1677,7 @@
           </mc:Choice>
           <mc:Fallback>
             <w:pict>
-              <v:shapetype w14:anchorId="668FA0ED" id="_x0000_t32" coordsize="21600,21600" o:spt="32" o:oned="t" path="m,l21600,21600e" filled="f">
-                <v:path arrowok="t" fillok="f" o:connecttype="none"/>
-                <o:lock v:ext="edit" shapetype="t"/>
-              </v:shapetype>
-              <v:shape id="Straight Arrow Connector 13" o:spid="_x0000_s1026" type="#_x0000_t32" style="position:absolute;margin-left:255.25pt;margin-top:29.6pt;width:0;height:127.4pt;z-index:251687936;visibility:visible;mso-wrap-style:square;mso-wrap-distance-left:9pt;mso-wrap-distance-top:0;mso-wrap-distance-right:9pt;mso-wrap-distance-bottom:0;mso-position-horizontal:absolute;mso-position-horizontal-relative:text;mso-position-vertical:absolute;mso-position-vertical-relative:text" o:gfxdata="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" strokecolor="black [3200]" strokeweight=".5pt">
+              <v:shape w14:anchorId="5D5C31B7" id="Straight Arrow Connector 13" o:spid="_x0000_s1026" type="#_x0000_t32" style="position:absolute;margin-left:255.25pt;margin-top:29.6pt;width:0;height:127.4pt;z-index:251687936;visibility:visible;mso-wrap-style:square;mso-wrap-distance-left:9pt;mso-wrap-distance-top:0;mso-wrap-distance-right:9pt;mso-wrap-distance-bottom:0;mso-position-horizontal:absolute;mso-position-horizontal-relative:text;mso-position-vertical:absolute;mso-position-vertical-relative:text" o:gfxdata="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" strokecolor="black [3200]" strokeweight=".5pt">
                 <v:stroke endarrow="block" joinstyle="miter"/>
               </v:shape>
             </w:pict>
@@ -745,70 +1691,7 @@
         <mc:AlternateContent>
           <mc:Choice Requires="wps">
             <w:drawing>
-              <wp:anchor distT="0" distB="0" distL="114300" distR="114300" simplePos="0" relativeHeight="251686912" behindDoc="0" locked="0" layoutInCell="1" allowOverlap="1" wp14:anchorId="3A3B5019" wp14:editId="7D33A198">
-                <wp:simplePos x="0" y="0"/>
-                <wp:positionH relativeFrom="column">
-                  <wp:posOffset>3241964</wp:posOffset>
-                </wp:positionH>
-                <wp:positionV relativeFrom="paragraph">
-                  <wp:posOffset>369685</wp:posOffset>
-                </wp:positionV>
-                <wp:extent cx="1981200" cy="0"/>
-                <wp:effectExtent l="0" t="0" r="12700" b="12700"/>
-                <wp:wrapNone/>
-                <wp:docPr id="9" name="Straight Connector 9"/>
-                <wp:cNvGraphicFramePr/>
-                <a:graphic xmlns:a="http://schemas.openxmlformats.org/drawingml/2006/main">
-                  <a:graphicData uri="http://schemas.microsoft.com/office/word/2010/wordprocessingShape">
-                    <wps:wsp>
-                      <wps:cNvCnPr/>
-                      <wps:spPr>
-                        <a:xfrm flipH="1">
-                          <a:off x="0" y="0"/>
-                          <a:ext cx="1981200" cy="0"/>
-                        </a:xfrm>
-                        <a:prstGeom prst="line">
-                          <a:avLst/>
-                        </a:prstGeom>
-                      </wps:spPr>
-                      <wps:style>
-                        <a:lnRef idx="1">
-                          <a:schemeClr val="dk1"/>
-                        </a:lnRef>
-                        <a:fillRef idx="0">
-                          <a:schemeClr val="dk1"/>
-                        </a:fillRef>
-                        <a:effectRef idx="0">
-                          <a:schemeClr val="dk1"/>
-                        </a:effectRef>
-                        <a:fontRef idx="minor">
-                          <a:schemeClr val="tx1"/>
-                        </a:fontRef>
-                      </wps:style>
-                      <wps:bodyPr/>
-                    </wps:wsp>
-                  </a:graphicData>
-                </a:graphic>
-              </wp:anchor>
-            </w:drawing>
-          </mc:Choice>
-          <mc:Fallback>
-            <w:pict>
-              <v:line w14:anchorId="5558D355" id="Straight Connector 9" o:spid="_x0000_s1026" style="position:absolute;flip:x;z-index:251686912;visibility:visible;mso-wrap-style:square;mso-wrap-distance-left:9pt;mso-wrap-distance-top:0;mso-wrap-distance-right:9pt;mso-wrap-distance-bottom:0;mso-position-horizontal:absolute;mso-position-horizontal-relative:text;mso-position-vertical:absolute;mso-position-vertical-relative:text" from="255.25pt,29.1pt" to="411.25pt,29.1pt" o:gfxdata="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" strokecolor="black [3200]" strokeweight=".5pt">
-                <v:stroke joinstyle="miter"/>
-              </v:line>
-            </w:pict>
-          </mc:Fallback>
-        </mc:AlternateContent>
-      </w:r>
-      <w:r>
-        <w:rPr>
-          <w:noProof/>
-        </w:rPr>
-        <mc:AlternateContent>
-          <mc:Choice Requires="wps">
-            <w:drawing>
-              <wp:anchor distT="0" distB="0" distL="114300" distR="114300" simplePos="0" relativeHeight="251685888" behindDoc="0" locked="0" layoutInCell="1" allowOverlap="1" wp14:anchorId="3FA78343" wp14:editId="47FE5B86">
+              <wp:anchor distT="0" distB="0" distL="114300" distR="114300" simplePos="0" relativeHeight="251685888" behindDoc="0" locked="0" layoutInCell="1" allowOverlap="1" wp14:anchorId="3FA78343" wp14:editId="759EE1F8">
                 <wp:simplePos x="0" y="0"/>
                 <wp:positionH relativeFrom="column">
                   <wp:posOffset>-1337830</wp:posOffset>
@@ -867,11 +1750,7 @@
           </mc:Choice>
           <mc:Fallback>
             <w:pict>
-              <v:shapetype w14:anchorId="3FA78343" id="_x0000_t202" coordsize="21600,21600" o:spt="202" path="m,l,21600r21600,l21600,xe">
-                <v:stroke joinstyle="miter"/>
-                <v:path gradientshapeok="t" o:connecttype="rect"/>
-              </v:shapetype>
-              <v:shape id="Text Box 24" o:spid="_x0000_s1027" type="#_x0000_t202" style="position:absolute;margin-left:-105.35pt;margin-top:228.95pt;width:108.85pt;height:25.7pt;rotation:-90;z-index:251685888;visibility:visible;mso-wrap-style:square;mso-width-percent:0;mso-height-percent:0;mso-wrap-distance-left:9pt;mso-wrap-distance-top:0;mso-wrap-distance-right:9pt;mso-wrap-distance-bottom:0;mso-position-horizontal:absolute;mso-position-horizontal-relative:text;mso-position-vertical:absolute;mso-position-vertical-relative:text;mso-width-percent:0;mso-height-percent:0;mso-width-relative:margin;mso-height-relative:margin;v-text-anchor:top" o:gfxdata="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" filled="f" stroked="f" strokeweight=".5pt">
+              <v:shape w14:anchorId="3FA78343" id="Text Box 24" o:spid="_x0000_s1032" type="#_x0000_t202" style="position:absolute;margin-left:-105.35pt;margin-top:228.95pt;width:108.85pt;height:25.7pt;rotation:-90;z-index:251685888;visibility:visible;mso-wrap-style:square;mso-width-percent:0;mso-height-percent:0;mso-wrap-distance-left:9pt;mso-wrap-distance-top:0;mso-wrap-distance-right:9pt;mso-wrap-distance-bottom:0;mso-position-horizontal:absolute;mso-position-horizontal-relative:text;mso-position-vertical:absolute;mso-position-vertical-relative:text;mso-width-percent:0;mso-height-percent:0;mso-width-relative:margin;mso-height-relative:margin;v-text-anchor:top" o:gfxdata="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" filled="f" stroked="f" strokeweight=".5pt">
                 <v:textbox>
                   <w:txbxContent>
                     <w:p>
@@ -893,88 +1772,7 @@
         <mc:AlternateContent>
           <mc:Choice Requires="wps">
             <w:drawing>
-              <wp:anchor distT="0" distB="0" distL="114300" distR="114300" simplePos="0" relativeHeight="251683840" behindDoc="0" locked="0" layoutInCell="1" allowOverlap="1" wp14:anchorId="66AB0CD8" wp14:editId="46D919A4">
-                <wp:simplePos x="0" y="0"/>
-                <wp:positionH relativeFrom="column">
-                  <wp:posOffset>5721639</wp:posOffset>
-                </wp:positionH>
-                <wp:positionV relativeFrom="paragraph">
-                  <wp:posOffset>1684193</wp:posOffset>
-                </wp:positionV>
-                <wp:extent cx="831272" cy="326737"/>
-                <wp:effectExtent l="0" t="0" r="0" b="0"/>
-                <wp:wrapNone/>
-                <wp:docPr id="23" name="Text Box 23"/>
-                <wp:cNvGraphicFramePr/>
-                <a:graphic xmlns:a="http://schemas.openxmlformats.org/drawingml/2006/main">
-                  <a:graphicData uri="http://schemas.microsoft.com/office/word/2010/wordprocessingShape">
-                    <wps:wsp>
-                      <wps:cNvSpPr txBox="1"/>
-                      <wps:spPr>
-                        <a:xfrm>
-                          <a:off x="0" y="0"/>
-                          <a:ext cx="831272" cy="326737"/>
-                        </a:xfrm>
-                        <a:prstGeom prst="rect">
-                          <a:avLst/>
-                        </a:prstGeom>
-                        <a:noFill/>
-                        <a:ln w="6350">
-                          <a:noFill/>
-                        </a:ln>
-                      </wps:spPr>
-                      <wps:txbx>
-                        <w:txbxContent>
-                          <w:p>
-                            <w:r>
-                              <w:t>From ECU</w:t>
-                            </w:r>
-                          </w:p>
-                        </w:txbxContent>
-                      </wps:txbx>
-                      <wps:bodyPr rot="0" spcFirstLastPara="0" vertOverflow="overflow" horzOverflow="overflow" vert="horz" wrap="square" lIns="91440" tIns="45720" rIns="91440" bIns="45720" numCol="1" spcCol="0" rtlCol="0" fromWordArt="0" anchor="t" anchorCtr="0" forceAA="0" compatLnSpc="1">
-                        <a:prstTxWarp prst="textNoShape">
-                          <a:avLst/>
-                        </a:prstTxWarp>
-                        <a:noAutofit/>
-                      </wps:bodyPr>
-                    </wps:wsp>
-                  </a:graphicData>
-                </a:graphic>
-                <wp14:sizeRelH relativeFrom="margin">
-                  <wp14:pctWidth>0</wp14:pctWidth>
-                </wp14:sizeRelH>
-                <wp14:sizeRelV relativeFrom="margin">
-                  <wp14:pctHeight>0</wp14:pctHeight>
-                </wp14:sizeRelV>
-              </wp:anchor>
-            </w:drawing>
-          </mc:Choice>
-          <mc:Fallback>
-            <w:pict>
-              <v:shape w14:anchorId="66AB0CD8" id="Text Box 23" o:spid="_x0000_s1028" type="#_x0000_t202" style="position:absolute;margin-left:450.5pt;margin-top:132.6pt;width:65.45pt;height:25.75pt;z-index:251683840;visibility:visible;mso-wrap-style:square;mso-width-percent:0;mso-height-percent:0;mso-wrap-distance-left:9pt;mso-wrap-distance-top:0;mso-wrap-distance-right:9pt;mso-wrap-distance-bottom:0;mso-position-horizontal:absolute;mso-position-horizontal-relative:text;mso-position-vertical:absolute;mso-position-vertical-relative:text;mso-width-percent:0;mso-height-percent:0;mso-width-relative:margin;mso-height-relative:margin;v-text-anchor:top" o:gfxdata="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" filled="f" stroked="f" strokeweight=".5pt">
-                <v:textbox>
-                  <w:txbxContent>
-                    <w:p>
-                      <w:r>
-                        <w:t>From ECU</w:t>
-                      </w:r>
-                    </w:p>
-                  </w:txbxContent>
-                </v:textbox>
-              </v:shape>
-            </w:pict>
-          </mc:Fallback>
-        </mc:AlternateContent>
-      </w:r>
-      <w:r>
-        <w:rPr>
-          <w:noProof/>
-        </w:rPr>
-        <mc:AlternateContent>
-          <mc:Choice Requires="wps">
-            <w:drawing>
-              <wp:anchor distT="0" distB="0" distL="114300" distR="114300" simplePos="0" relativeHeight="251680768" behindDoc="0" locked="0" layoutInCell="1" allowOverlap="1" wp14:anchorId="05328737" wp14:editId="278A50D7">
+              <wp:anchor distT="0" distB="0" distL="114300" distR="114300" simplePos="0" relativeHeight="251680768" behindDoc="0" locked="0" layoutInCell="1" allowOverlap="1" wp14:anchorId="05328737" wp14:editId="39C308FF">
                 <wp:simplePos x="0" y="0"/>
                 <wp:positionH relativeFrom="column">
                   <wp:posOffset>4142105</wp:posOffset>
@@ -1033,7 +1831,7 @@
           </mc:Choice>
           <mc:Fallback>
             <w:pict>
-              <v:shape w14:anchorId="05328737" id="Text Box 20" o:spid="_x0000_s1029" type="#_x0000_t202" style="position:absolute;margin-left:326.15pt;margin-top:3.45pt;width:56.75pt;height:25.75pt;z-index:251680768;visibility:visible;mso-wrap-style:square;mso-width-percent:0;mso-height-percent:0;mso-wrap-distance-left:9pt;mso-wrap-distance-top:0;mso-wrap-distance-right:9pt;mso-wrap-distance-bottom:0;mso-position-horizontal:absolute;mso-position-horizontal-relative:text;mso-position-vertical:absolute;mso-position-vertical-relative:text;mso-width-percent:0;mso-height-percent:0;mso-width-relative:margin;mso-height-relative:margin;v-text-anchor:top" o:gfxdata="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" filled="f" stroked="f" strokeweight=".5pt">
+              <v:shape w14:anchorId="05328737" id="Text Box 20" o:spid="_x0000_s1033" type="#_x0000_t202" style="position:absolute;margin-left:326.15pt;margin-top:3.45pt;width:56.75pt;height:25.75pt;z-index:251680768;visibility:visible;mso-wrap-style:square;mso-width-percent:0;mso-height-percent:0;mso-wrap-distance-left:9pt;mso-wrap-distance-top:0;mso-wrap-distance-right:9pt;mso-wrap-distance-bottom:0;mso-position-horizontal:absolute;mso-position-horizontal-relative:text;mso-position-vertical:absolute;mso-position-vertical-relative:text;mso-width-percent:0;mso-height-percent:0;mso-width-relative:margin;mso-height-relative:margin;v-text-anchor:top" o:gfxdata="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" filled="f" stroked="f" strokeweight=".5pt">
                 <v:textbox>
                   <w:txbxContent>
                     <w:p>
@@ -1044,205 +1842,6 @@
                   </w:txbxContent>
                 </v:textbox>
               </v:shape>
-            </w:pict>
-          </mc:Fallback>
-        </mc:AlternateContent>
-      </w:r>
-      <w:r>
-        <w:rPr>
-          <w:noProof/>
-        </w:rPr>
-        <mc:AlternateContent>
-          <mc:Choice Requires="wps">
-            <w:drawing>
-              <wp:anchor distT="0" distB="0" distL="114300" distR="114300" simplePos="0" relativeHeight="251660288" behindDoc="0" locked="0" layoutInCell="1" allowOverlap="1" wp14:anchorId="3CB8ACD9" wp14:editId="7E2F645D">
-                <wp:simplePos x="0" y="0"/>
-                <wp:positionH relativeFrom="column">
-                  <wp:posOffset>4695190</wp:posOffset>
-                </wp:positionH>
-                <wp:positionV relativeFrom="paragraph">
-                  <wp:posOffset>3114848</wp:posOffset>
-                </wp:positionV>
-                <wp:extent cx="1943100" cy="736600"/>
-                <wp:effectExtent l="0" t="0" r="12700" b="12700"/>
-                <wp:wrapNone/>
-                <wp:docPr id="2" name="Rounded Rectangle 2"/>
-                <wp:cNvGraphicFramePr/>
-                <a:graphic xmlns:a="http://schemas.openxmlformats.org/drawingml/2006/main">
-                  <a:graphicData uri="http://schemas.microsoft.com/office/word/2010/wordprocessingShape">
-                    <wps:wsp>
-                      <wps:cNvSpPr/>
-                      <wps:spPr>
-                        <a:xfrm>
-                          <a:off x="0" y="0"/>
-                          <a:ext cx="1943100" cy="736600"/>
-                        </a:xfrm>
-                        <a:prstGeom prst="roundRect">
-                          <a:avLst/>
-                        </a:prstGeom>
-                        <a:noFill/>
-                        <a:ln>
-                          <a:solidFill>
-                            <a:schemeClr val="tx1"/>
-                          </a:solidFill>
-                        </a:ln>
-                      </wps:spPr>
-                      <wps:style>
-                        <a:lnRef idx="2">
-                          <a:schemeClr val="accent6"/>
-                        </a:lnRef>
-                        <a:fillRef idx="1">
-                          <a:schemeClr val="lt1"/>
-                        </a:fillRef>
-                        <a:effectRef idx="0">
-                          <a:schemeClr val="accent6"/>
-                        </a:effectRef>
-                        <a:fontRef idx="minor">
-                          <a:schemeClr val="dk1"/>
-                        </a:fontRef>
-                      </wps:style>
-                      <wps:txbx>
-                        <w:txbxContent>
-                          <w:p>
-                            <w:pPr>
-                              <w:jc w:val="center"/>
-                            </w:pPr>
-                            <w:r>
-                              <w:t>SPI Interrupt</w:t>
-                            </w:r>
-                          </w:p>
-                        </w:txbxContent>
-                      </wps:txbx>
-                      <wps:bodyPr rot="0" spcFirstLastPara="0" vertOverflow="overflow" horzOverflow="overflow" vert="horz" wrap="square" lIns="91440" tIns="45720" rIns="91440" bIns="45720" numCol="1" spcCol="0" rtlCol="0" fromWordArt="0" anchor="ctr" anchorCtr="0" forceAA="0" compatLnSpc="1">
-                        <a:prstTxWarp prst="textNoShape">
-                          <a:avLst/>
-                        </a:prstTxWarp>
-                        <a:noAutofit/>
-                      </wps:bodyPr>
-                    </wps:wsp>
-                  </a:graphicData>
-                </a:graphic>
-                <wp14:sizeRelH relativeFrom="margin">
-                  <wp14:pctWidth>0</wp14:pctWidth>
-                </wp14:sizeRelH>
-                <wp14:sizeRelV relativeFrom="margin">
-                  <wp14:pctHeight>0</wp14:pctHeight>
-                </wp14:sizeRelV>
-              </wp:anchor>
-            </w:drawing>
-          </mc:Choice>
-          <mc:Fallback>
-            <w:pict>
-              <v:roundrect w14:anchorId="3CB8ACD9" id="Rounded Rectangle 2" o:spid="_x0000_s1030" style="position:absolute;margin-left:369.7pt;margin-top:245.25pt;width:153pt;height:58pt;z-index:251660288;visibility:visible;mso-wrap-style:square;mso-width-percent:0;mso-height-percent:0;mso-wrap-distance-left:9pt;mso-wrap-distance-top:0;mso-wrap-distance-right:9pt;mso-wrap-distance-bottom:0;mso-position-horizontal:absolute;mso-position-horizontal-relative:text;mso-position-vertical:absolute;mso-position-vertical-relative:text;mso-width-percent:0;mso-height-percent:0;mso-width-relative:margin;mso-height-relative:margin;v-text-anchor:middle" arcsize="10923f" o:gfxdata="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" filled="f" strokecolor="black [3213]" strokeweight="1pt">
-                <v:stroke joinstyle="miter"/>
-                <v:textbox>
-                  <w:txbxContent>
-                    <w:p>
-                      <w:pPr>
-                        <w:jc w:val="center"/>
-                      </w:pPr>
-                      <w:r>
-                        <w:t>SPI Interrupt</w:t>
-                      </w:r>
-                    </w:p>
-                  </w:txbxContent>
-                </v:textbox>
-              </v:roundrect>
-            </w:pict>
-          </mc:Fallback>
-        </mc:AlternateContent>
-      </w:r>
-      <w:r>
-        <w:rPr>
-          <w:noProof/>
-        </w:rPr>
-        <mc:AlternateContent>
-          <mc:Choice Requires="wps">
-            <w:drawing>
-              <wp:anchor distT="0" distB="0" distL="114300" distR="114300" simplePos="0" relativeHeight="251678720" behindDoc="0" locked="0" layoutInCell="1" allowOverlap="1" wp14:anchorId="3C0DEC8D" wp14:editId="59675A69">
-                <wp:simplePos x="0" y="0"/>
-                <wp:positionH relativeFrom="column">
-                  <wp:posOffset>5222875</wp:posOffset>
-                </wp:positionH>
-                <wp:positionV relativeFrom="paragraph">
-                  <wp:posOffset>50165</wp:posOffset>
-                </wp:positionV>
-                <wp:extent cx="831215" cy="678815"/>
-                <wp:effectExtent l="0" t="0" r="6985" b="6985"/>
-                <wp:wrapNone/>
-                <wp:docPr id="17" name="Rounded Rectangle 17"/>
-                <wp:cNvGraphicFramePr/>
-                <a:graphic xmlns:a="http://schemas.openxmlformats.org/drawingml/2006/main">
-                  <a:graphicData uri="http://schemas.microsoft.com/office/word/2010/wordprocessingShape">
-                    <wps:wsp>
-                      <wps:cNvSpPr/>
-                      <wps:spPr>
-                        <a:xfrm>
-                          <a:off x="0" y="0"/>
-                          <a:ext cx="831215" cy="678815"/>
-                        </a:xfrm>
-                        <a:prstGeom prst="roundRect">
-                          <a:avLst/>
-                        </a:prstGeom>
-                      </wps:spPr>
-                      <wps:style>
-                        <a:lnRef idx="2">
-                          <a:schemeClr val="dk1"/>
-                        </a:lnRef>
-                        <a:fillRef idx="1">
-                          <a:schemeClr val="lt1"/>
-                        </a:fillRef>
-                        <a:effectRef idx="0">
-                          <a:schemeClr val="dk1"/>
-                        </a:effectRef>
-                        <a:fontRef idx="minor">
-                          <a:schemeClr val="dk1"/>
-                        </a:fontRef>
-                      </wps:style>
-                      <wps:txbx>
-                        <w:txbxContent>
-                          <w:p>
-                            <w:pPr>
-                              <w:jc w:val="center"/>
-                            </w:pPr>
-                            <w:r>
-                              <w:t>Handler</w:t>
-                            </w:r>
-                          </w:p>
-                        </w:txbxContent>
-                      </wps:txbx>
-                      <wps:bodyPr rot="0" spcFirstLastPara="0" vertOverflow="overflow" horzOverflow="overflow" vert="horz" wrap="square" lIns="91440" tIns="45720" rIns="91440" bIns="45720" numCol="1" spcCol="0" rtlCol="0" fromWordArt="0" anchor="ctr" anchorCtr="0" forceAA="0" compatLnSpc="1">
-                        <a:prstTxWarp prst="textNoShape">
-                          <a:avLst/>
-                        </a:prstTxWarp>
-                        <a:noAutofit/>
-                      </wps:bodyPr>
-                    </wps:wsp>
-                  </a:graphicData>
-                </a:graphic>
-                <wp14:sizeRelH relativeFrom="margin">
-                  <wp14:pctWidth>0</wp14:pctWidth>
-                </wp14:sizeRelH>
-              </wp:anchor>
-            </w:drawing>
-          </mc:Choice>
-          <mc:Fallback>
-            <w:pict>
-              <v:roundrect w14:anchorId="3C0DEC8D" id="Rounded Rectangle 17" o:spid="_x0000_s1031" style="position:absolute;margin-left:411.25pt;margin-top:3.95pt;width:65.45pt;height:53.45pt;z-index:251678720;visibility:visible;mso-wrap-style:square;mso-width-percent:0;mso-wrap-distance-left:9pt;mso-wrap-distance-top:0;mso-wrap-distance-right:9pt;mso-wrap-distance-bottom:0;mso-position-horizontal:absolute;mso-position-horizontal-relative:text;mso-position-vertical:absolute;mso-position-vertical-relative:text;mso-width-percent:0;mso-width-relative:margin;v-text-anchor:middle" arcsize="10923f" o:gfxdata="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" fillcolor="white [3201]" strokecolor="black [3200]" strokeweight="1pt">
-                <v:stroke joinstyle="miter"/>
-                <v:textbox>
-                  <w:txbxContent>
-                    <w:p>
-                      <w:pPr>
-                        <w:jc w:val="center"/>
-                      </w:pPr>
-                      <w:r>
-                        <w:t>Handler</w:t>
-                      </w:r>
-                    </w:p>
-                  </w:txbxContent>
-                </v:textbox>
-              </v:roundrect>
             </w:pict>
           </mc:Fallback>
         </mc:AlternateContent>
@@ -1524,7 +2123,7 @@
           </mc:Choice>
           <mc:Fallback>
             <w:pict>
-              <v:roundrect w14:anchorId="76085CB1" id="Rounded Rectangle 7" o:spid="_x0000_s1032" style="position:absolute;margin-left:26.2pt;margin-top:421.2pt;width:118.9pt;height:84pt;z-index:251669504;visibility:visible;mso-wrap-style:square;mso-width-percent:0;mso-height-percent:0;mso-wrap-distance-left:9pt;mso-wrap-distance-top:0;mso-wrap-distance-right:9pt;mso-wrap-distance-bottom:0;mso-position-horizontal:absolute;mso-position-horizontal-relative:text;mso-position-vertical:absolute;mso-position-vertical-relative:text;mso-width-percent:0;mso-height-percent:0;mso-width-relative:margin;mso-height-relative:margin;v-text-anchor:middle" arcsize="10923f" o:gfxdata="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" filled="f" strokecolor="black [3213]" strokeweight="1pt">
+              <v:roundrect w14:anchorId="76085CB1" id="Rounded Rectangle 7" o:spid="_x0000_s1034" style="position:absolute;margin-left:26.2pt;margin-top:421.2pt;width:118.9pt;height:84pt;z-index:251669504;visibility:visible;mso-wrap-style:square;mso-width-percent:0;mso-height-percent:0;mso-wrap-distance-left:9pt;mso-wrap-distance-top:0;mso-wrap-distance-right:9pt;mso-wrap-distance-bottom:0;mso-position-horizontal:absolute;mso-position-horizontal-relative:text;mso-position-vertical:absolute;mso-position-vertical-relative:text;mso-width-percent:0;mso-height-percent:0;mso-width-relative:margin;mso-height-relative:margin;v-text-anchor:middle" arcsize="10923f" o:gfxdata="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" filled="f" strokecolor="black [3213]" strokeweight="1pt">
                 <v:stroke joinstyle="miter"/>
                 <v:textbox>
                   <w:txbxContent>
@@ -1682,7 +2281,7 @@
         <mc:AlternateContent>
           <mc:Choice Requires="wps">
             <w:drawing>
-              <wp:anchor distT="0" distB="0" distL="114300" distR="114300" simplePos="0" relativeHeight="251672576" behindDoc="0" locked="0" layoutInCell="1" allowOverlap="1" wp14:anchorId="2C81EB50" wp14:editId="76552B5E">
+              <wp:anchor distT="0" distB="0" distL="114300" distR="114300" simplePos="0" relativeHeight="251672576" behindDoc="0" locked="0" layoutInCell="1" allowOverlap="1" wp14:anchorId="2C81EB50" wp14:editId="231C0D4E">
                 <wp:simplePos x="0" y="0"/>
                 <wp:positionH relativeFrom="column">
                   <wp:posOffset>1329921</wp:posOffset>
@@ -1734,72 +2333,9 @@
           </mc:Choice>
           <mc:Fallback>
             <w:pict>
-              <v:shape w14:anchorId="04C5D616" id="Straight Arrow Connector 10" o:spid="_x0000_s1026" type="#_x0000_t32" style="position:absolute;margin-left:104.7pt;margin-top:58.15pt;width:0;height:99.1pt;z-index:251672576;visibility:visible;mso-wrap-style:square;mso-wrap-distance-left:9pt;mso-wrap-distance-top:0;mso-wrap-distance-right:9pt;mso-wrap-distance-bottom:0;mso-position-horizontal:absolute;mso-position-horizontal-relative:text;mso-position-vertical:absolute;mso-position-vertical-relative:text" o:gfxdata="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" strokecolor="black [3200]" strokeweight=".5pt">
+              <v:shape w14:anchorId="615AA196" id="Straight Arrow Connector 10" o:spid="_x0000_s1026" type="#_x0000_t32" style="position:absolute;margin-left:104.7pt;margin-top:58.15pt;width:0;height:99.1pt;z-index:251672576;visibility:visible;mso-wrap-style:square;mso-wrap-distance-left:9pt;mso-wrap-distance-top:0;mso-wrap-distance-right:9pt;mso-wrap-distance-bottom:0;mso-position-horizontal:absolute;mso-position-horizontal-relative:text;mso-position-vertical:absolute;mso-position-vertical-relative:text" o:gfxdata="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" strokecolor="black [3200]" strokeweight=".5pt">
                 <v:stroke endarrow="block" joinstyle="miter"/>
               </v:shape>
-            </w:pict>
-          </mc:Fallback>
-        </mc:AlternateContent>
-      </w:r>
-      <w:r>
-        <w:rPr>
-          <w:noProof/>
-        </w:rPr>
-        <mc:AlternateContent>
-          <mc:Choice Requires="wps">
-            <w:drawing>
-              <wp:anchor distT="0" distB="0" distL="114300" distR="114300" simplePos="0" relativeHeight="251670528" behindDoc="0" locked="0" layoutInCell="1" allowOverlap="1" wp14:anchorId="0CDBB66C" wp14:editId="7341070C">
-                <wp:simplePos x="0" y="0"/>
-                <wp:positionH relativeFrom="column">
-                  <wp:posOffset>5611091</wp:posOffset>
-                </wp:positionH>
-                <wp:positionV relativeFrom="paragraph">
-                  <wp:posOffset>738332</wp:posOffset>
-                </wp:positionV>
-                <wp:extent cx="0" cy="2366818"/>
-                <wp:effectExtent l="0" t="0" r="12700" b="8255"/>
-                <wp:wrapNone/>
-                <wp:docPr id="8" name="Straight Connector 8"/>
-                <wp:cNvGraphicFramePr/>
-                <a:graphic xmlns:a="http://schemas.openxmlformats.org/drawingml/2006/main">
-                  <a:graphicData uri="http://schemas.microsoft.com/office/word/2010/wordprocessingShape">
-                    <wps:wsp>
-                      <wps:cNvCnPr/>
-                      <wps:spPr>
-                        <a:xfrm>
-                          <a:off x="0" y="0"/>
-                          <a:ext cx="0" cy="2366818"/>
-                        </a:xfrm>
-                        <a:prstGeom prst="line">
-                          <a:avLst/>
-                        </a:prstGeom>
-                      </wps:spPr>
-                      <wps:style>
-                        <a:lnRef idx="1">
-                          <a:schemeClr val="dk1"/>
-                        </a:lnRef>
-                        <a:fillRef idx="0">
-                          <a:schemeClr val="dk1"/>
-                        </a:fillRef>
-                        <a:effectRef idx="0">
-                          <a:schemeClr val="dk1"/>
-                        </a:effectRef>
-                        <a:fontRef idx="minor">
-                          <a:schemeClr val="tx1"/>
-                        </a:fontRef>
-                      </wps:style>
-                      <wps:bodyPr/>
-                    </wps:wsp>
-                  </a:graphicData>
-                </a:graphic>
-              </wp:anchor>
-            </w:drawing>
-          </mc:Choice>
-          <mc:Fallback>
-            <w:pict>
-              <v:line w14:anchorId="0D841856" id="Straight Connector 8" o:spid="_x0000_s1026" style="position:absolute;z-index:251670528;visibility:visible;mso-wrap-style:square;mso-wrap-distance-left:9pt;mso-wrap-distance-top:0;mso-wrap-distance-right:9pt;mso-wrap-distance-bottom:0;mso-position-horizontal:absolute;mso-position-horizontal-relative:text;mso-position-vertical:absolute;mso-position-vertical-relative:text" from="441.8pt,58.15pt" to="441.8pt,244.5pt" o:gfxdata="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" strokecolor="black [3200]" strokeweight=".5pt">
-                <v:stroke joinstyle="miter"/>
-              </v:line>
             </w:pict>
           </mc:Fallback>
         </mc:AlternateContent>
@@ -1889,7 +2425,7 @@
           </mc:Choice>
           <mc:Fallback>
             <w:pict>
-              <v:roundrect w14:anchorId="7719EE1F" id="Rounded Rectangle 5" o:spid="_x0000_s1033" style="position:absolute;margin-left:27.25pt;margin-top:157.1pt;width:153pt;height:58pt;z-index:251666432;visibility:visible;mso-wrap-style:square;mso-width-percent:0;mso-height-percent:0;mso-wrap-distance-left:9pt;mso-wrap-distance-top:0;mso-wrap-distance-right:9pt;mso-wrap-distance-bottom:0;mso-position-horizontal:absolute;mso-position-horizontal-relative:text;mso-position-vertical:absolute;mso-position-vertical-relative:text;mso-width-percent:0;mso-height-percent:0;mso-width-relative:margin;mso-height-relative:margin;v-text-anchor:middle" arcsize="10923f" o:gfxdata="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" filled="f" strokecolor="black [3213]" strokeweight="1pt">
+              <v:roundrect w14:anchorId="7719EE1F" id="Rounded Rectangle 5" o:spid="_x0000_s1035" style="position:absolute;margin-left:27.25pt;margin-top:157.1pt;width:153pt;height:58pt;z-index:251666432;visibility:visible;mso-wrap-style:square;mso-width-percent:0;mso-height-percent:0;mso-wrap-distance-left:9pt;mso-wrap-distance-top:0;mso-wrap-distance-right:9pt;mso-wrap-distance-bottom:0;mso-position-horizontal:absolute;mso-position-horizontal-relative:text;mso-position-vertical:absolute;mso-position-vertical-relative:text;mso-width-percent:0;mso-height-percent:0;mso-width-relative:margin;mso-height-relative:margin;v-text-anchor:middle" arcsize="10923f" o:gfxdata="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" filled="f" strokecolor="black [3213]" strokeweight="1pt">
                 <v:stroke joinstyle="miter"/>
                 <v:textbox>
                   <w:txbxContent>
@@ -1993,7 +2529,7 @@
           </mc:Choice>
           <mc:Fallback>
             <w:pict>
-              <v:roundrect w14:anchorId="154BF677" id="Rounded Rectangle 4" o:spid="_x0000_s1034" style="position:absolute;margin-left:27.25pt;margin-top:271.9pt;width:153pt;height:58pt;z-index:251664384;visibility:visible;mso-wrap-style:square;mso-width-percent:0;mso-height-percent:0;mso-wrap-distance-left:9pt;mso-wrap-distance-top:0;mso-wrap-distance-right:9pt;mso-wrap-distance-bottom:0;mso-position-horizontal:absolute;mso-position-horizontal-relative:text;mso-position-vertical:absolute;mso-position-vertical-relative:text;mso-width-percent:0;mso-height-percent:0;mso-width-relative:margin;mso-height-relative:margin;v-text-anchor:middle" arcsize="10923f" o:gfxdata="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" filled="f" strokecolor="black [3213]" strokeweight="1pt">
+              <v:roundrect w14:anchorId="154BF677" id="Rounded Rectangle 4" o:spid="_x0000_s1036" style="position:absolute;margin-left:27.25pt;margin-top:271.9pt;width:153pt;height:58pt;z-index:251664384;visibility:visible;mso-wrap-style:square;mso-width-percent:0;mso-height-percent:0;mso-wrap-distance-left:9pt;mso-wrap-distance-top:0;mso-wrap-distance-right:9pt;mso-wrap-distance-bottom:0;mso-position-horizontal:absolute;mso-position-horizontal-relative:text;mso-position-vertical:absolute;mso-position-vertical-relative:text;mso-width-percent:0;mso-height-percent:0;mso-width-relative:margin;mso-height-relative:margin;v-text-anchor:middle" arcsize="10923f" o:gfxdata="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" filled="f" strokecolor="black [3213]" strokeweight="1pt">
                 <v:stroke joinstyle="miter"/>
                 <v:textbox>
                   <w:txbxContent>
@@ -2090,7 +2626,7 @@
           </mc:Choice>
           <mc:Fallback>
             <w:pict>
-              <v:roundrect w14:anchorId="10447403" id="Rounded Rectangle 6" o:spid="_x0000_s1035" style="position:absolute;margin-left:219.35pt;margin-top:158.05pt;width:73pt;height:172pt;z-index:251667456;visibility:visible;mso-wrap-style:square;mso-wrap-distance-left:9pt;mso-wrap-distance-top:0;mso-wrap-distance-right:9pt;mso-wrap-distance-bottom:0;mso-position-horizontal:absolute;mso-position-horizontal-relative:text;mso-position-vertical:absolute;mso-position-vertical-relative:text;v-text-anchor:middle" arcsize="10923f" o:gfxdata="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" fillcolor="white [3201]" strokecolor="black [3213]" strokeweight="1pt">
+              <v:roundrect w14:anchorId="10447403" id="Rounded Rectangle 6" o:spid="_x0000_s1037" style="position:absolute;margin-left:219.35pt;margin-top:158.05pt;width:73pt;height:172pt;z-index:251667456;visibility:visible;mso-wrap-style:square;mso-wrap-distance-left:9pt;mso-wrap-distance-top:0;mso-wrap-distance-right:9pt;mso-wrap-distance-bottom:0;mso-position-horizontal:absolute;mso-position-horizontal-relative:text;mso-position-vertical:absolute;mso-position-vertical-relative:text;v-text-anchor:middle" arcsize="10923f" o:gfxdata="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" fillcolor="white [3201]" strokecolor="black [3213]" strokeweight="1pt">
                 <v:stroke joinstyle="miter"/>
                 <v:textbox>
                   <w:txbxContent>

</xml_diff>